<commit_message>
Worked on Results section
</commit_message>
<xml_diff>
--- a/manuscript/revisions/revisions1_PG+DE.docx
+++ b/manuscript/revisions/revisions1_PG+DE.docx
@@ -11114,8 +11114,8 @@
       <w:tblGrid>
         <w:gridCol w:w="3629"/>
         <w:gridCol w:w="1635"/>
-        <w:gridCol w:w="1427"/>
-        <w:gridCol w:w="1468"/>
+        <w:gridCol w:w="1428"/>
+        <w:gridCol w:w="1467"/>
       </w:tblGrid>
       <w:tr>
         <w:trPr/>
@@ -11167,7 +11167,7 @@
         </w:tc>
         <w:tc>
           <w:tcPr>
-            <w:tcW w:w="1427" w:type="dxa"/>
+            <w:tcW w:w="1428" w:type="dxa"/>
             <w:tcBorders>
               <w:bottom w:val="single" w:sz="6" w:space="0" w:color="000000"/>
               <w:insideH w:val="single" w:sz="6" w:space="0" w:color="000000"/>
@@ -11208,7 +11208,7 @@
         </w:tc>
         <w:tc>
           <w:tcPr>
-            <w:tcW w:w="1468" w:type="dxa"/>
+            <w:tcW w:w="1467" w:type="dxa"/>
             <w:tcBorders>
               <w:bottom w:val="single" w:sz="6" w:space="0" w:color="000000"/>
               <w:insideH w:val="single" w:sz="6" w:space="0" w:color="000000"/>
@@ -11279,7 +11279,7 @@
         </w:tc>
         <w:tc>
           <w:tcPr>
-            <w:tcW w:w="1427" w:type="dxa"/>
+            <w:tcW w:w="1428" w:type="dxa"/>
             <w:tcBorders>
               <w:top w:val="single" w:sz="6" w:space="0" w:color="000000"/>
               <w:bottom w:val="single" w:sz="6" w:space="0" w:color="000000"/>
@@ -11301,7 +11301,7 @@
         </w:tc>
         <w:tc>
           <w:tcPr>
-            <w:tcW w:w="1468" w:type="dxa"/>
+            <w:tcW w:w="1467" w:type="dxa"/>
             <w:tcBorders>
               <w:top w:val="single" w:sz="6" w:space="0" w:color="000000"/>
               <w:bottom w:val="single" w:sz="6" w:space="0" w:color="000000"/>
@@ -11372,7 +11372,7 @@
         </w:tc>
         <w:tc>
           <w:tcPr>
-            <w:tcW w:w="1427" w:type="dxa"/>
+            <w:tcW w:w="1428" w:type="dxa"/>
             <w:tcBorders>
               <w:top w:val="single" w:sz="6" w:space="0" w:color="000000"/>
               <w:bottom w:val="single" w:sz="6" w:space="0" w:color="000000"/>
@@ -11394,7 +11394,7 @@
         </w:tc>
         <w:tc>
           <w:tcPr>
-            <w:tcW w:w="1468" w:type="dxa"/>
+            <w:tcW w:w="1467" w:type="dxa"/>
             <w:tcBorders>
               <w:top w:val="single" w:sz="6" w:space="0" w:color="000000"/>
               <w:bottom w:val="single" w:sz="6" w:space="0" w:color="000000"/>
@@ -11467,7 +11467,7 @@
         </w:tc>
         <w:tc>
           <w:tcPr>
-            <w:tcW w:w="1427" w:type="dxa"/>
+            <w:tcW w:w="1428" w:type="dxa"/>
             <w:tcBorders>
               <w:top w:val="single" w:sz="6" w:space="0" w:color="000000"/>
               <w:bottom w:val="single" w:sz="6" w:space="0" w:color="000000"/>
@@ -11489,7 +11489,7 @@
         </w:tc>
         <w:tc>
           <w:tcPr>
-            <w:tcW w:w="1468" w:type="dxa"/>
+            <w:tcW w:w="1467" w:type="dxa"/>
             <w:tcBorders>
               <w:top w:val="single" w:sz="6" w:space="0" w:color="000000"/>
               <w:bottom w:val="single" w:sz="6" w:space="0" w:color="000000"/>
@@ -11562,7 +11562,7 @@
         </w:tc>
         <w:tc>
           <w:tcPr>
-            <w:tcW w:w="1427" w:type="dxa"/>
+            <w:tcW w:w="1428" w:type="dxa"/>
             <w:tcBorders>
               <w:top w:val="single" w:sz="6" w:space="0" w:color="000000"/>
               <w:bottom w:val="single" w:sz="6" w:space="0" w:color="000000"/>
@@ -11584,7 +11584,7 @@
         </w:tc>
         <w:tc>
           <w:tcPr>
-            <w:tcW w:w="1468" w:type="dxa"/>
+            <w:tcW w:w="1467" w:type="dxa"/>
             <w:tcBorders>
               <w:top w:val="single" w:sz="6" w:space="0" w:color="000000"/>
               <w:bottom w:val="single" w:sz="6" w:space="0" w:color="000000"/>
@@ -11655,7 +11655,7 @@
         </w:tc>
         <w:tc>
           <w:tcPr>
-            <w:tcW w:w="1427" w:type="dxa"/>
+            <w:tcW w:w="1428" w:type="dxa"/>
             <w:tcBorders>
               <w:top w:val="single" w:sz="6" w:space="0" w:color="000000"/>
               <w:bottom w:val="single" w:sz="6" w:space="0" w:color="000000"/>
@@ -11677,7 +11677,7 @@
         </w:tc>
         <w:tc>
           <w:tcPr>
-            <w:tcW w:w="1468" w:type="dxa"/>
+            <w:tcW w:w="1467" w:type="dxa"/>
             <w:tcBorders>
               <w:top w:val="single" w:sz="6" w:space="0" w:color="000000"/>
               <w:bottom w:val="single" w:sz="6" w:space="0" w:color="000000"/>
@@ -11748,7 +11748,7 @@
         </w:tc>
         <w:tc>
           <w:tcPr>
-            <w:tcW w:w="1427" w:type="dxa"/>
+            <w:tcW w:w="1428" w:type="dxa"/>
             <w:tcBorders>
               <w:top w:val="single" w:sz="6" w:space="0" w:color="000000"/>
               <w:bottom w:val="single" w:sz="6" w:space="0" w:color="000000"/>
@@ -11770,7 +11770,7 @@
         </w:tc>
         <w:tc>
           <w:tcPr>
-            <w:tcW w:w="1468" w:type="dxa"/>
+            <w:tcW w:w="1467" w:type="dxa"/>
             <w:tcBorders>
               <w:top w:val="single" w:sz="6" w:space="0" w:color="000000"/>
               <w:bottom w:val="single" w:sz="6" w:space="0" w:color="000000"/>
@@ -11841,7 +11841,7 @@
         </w:tc>
         <w:tc>
           <w:tcPr>
-            <w:tcW w:w="1427" w:type="dxa"/>
+            <w:tcW w:w="1428" w:type="dxa"/>
             <w:tcBorders>
               <w:top w:val="single" w:sz="6" w:space="0" w:color="000000"/>
               <w:bottom w:val="single" w:sz="6" w:space="0" w:color="000000"/>
@@ -11863,7 +11863,7 @@
         </w:tc>
         <w:tc>
           <w:tcPr>
-            <w:tcW w:w="1468" w:type="dxa"/>
+            <w:tcW w:w="1467" w:type="dxa"/>
             <w:tcBorders>
               <w:top w:val="single" w:sz="6" w:space="0" w:color="000000"/>
               <w:bottom w:val="single" w:sz="6" w:space="0" w:color="000000"/>
@@ -11934,7 +11934,7 @@
         </w:tc>
         <w:tc>
           <w:tcPr>
-            <w:tcW w:w="1427" w:type="dxa"/>
+            <w:tcW w:w="1428" w:type="dxa"/>
             <w:tcBorders>
               <w:top w:val="single" w:sz="6" w:space="0" w:color="000000"/>
               <w:bottom w:val="single" w:sz="6" w:space="0" w:color="000000"/>
@@ -11956,7 +11956,7 @@
         </w:tc>
         <w:tc>
           <w:tcPr>
-            <w:tcW w:w="1468" w:type="dxa"/>
+            <w:tcW w:w="1467" w:type="dxa"/>
             <w:tcBorders>
               <w:top w:val="single" w:sz="6" w:space="0" w:color="000000"/>
               <w:bottom w:val="single" w:sz="6" w:space="0" w:color="000000"/>
@@ -12029,7 +12029,7 @@
         </w:tc>
         <w:tc>
           <w:tcPr>
-            <w:tcW w:w="1427" w:type="dxa"/>
+            <w:tcW w:w="1428" w:type="dxa"/>
             <w:tcBorders>
               <w:top w:val="single" w:sz="6" w:space="0" w:color="000000"/>
               <w:bottom w:val="single" w:sz="6" w:space="0" w:color="000000"/>
@@ -12051,7 +12051,7 @@
         </w:tc>
         <w:tc>
           <w:tcPr>
-            <w:tcW w:w="1468" w:type="dxa"/>
+            <w:tcW w:w="1467" w:type="dxa"/>
             <w:tcBorders>
               <w:top w:val="single" w:sz="6" w:space="0" w:color="000000"/>
               <w:bottom w:val="single" w:sz="6" w:space="0" w:color="000000"/>
@@ -12122,7 +12122,7 @@
         </w:tc>
         <w:tc>
           <w:tcPr>
-            <w:tcW w:w="1427" w:type="dxa"/>
+            <w:tcW w:w="1428" w:type="dxa"/>
             <w:tcBorders>
               <w:top w:val="single" w:sz="6" w:space="0" w:color="000000"/>
               <w:bottom w:val="single" w:sz="6" w:space="0" w:color="000000"/>
@@ -12144,7 +12144,7 @@
         </w:tc>
         <w:tc>
           <w:tcPr>
-            <w:tcW w:w="1468" w:type="dxa"/>
+            <w:tcW w:w="1467" w:type="dxa"/>
             <w:tcBorders>
               <w:top w:val="single" w:sz="6" w:space="0" w:color="000000"/>
               <w:bottom w:val="single" w:sz="6" w:space="0" w:color="000000"/>
@@ -12215,7 +12215,7 @@
         </w:tc>
         <w:tc>
           <w:tcPr>
-            <w:tcW w:w="1427" w:type="dxa"/>
+            <w:tcW w:w="1428" w:type="dxa"/>
             <w:tcBorders>
               <w:top w:val="single" w:sz="6" w:space="0" w:color="000000"/>
               <w:bottom w:val="single" w:sz="6" w:space="0" w:color="000000"/>
@@ -12237,7 +12237,7 @@
         </w:tc>
         <w:tc>
           <w:tcPr>
-            <w:tcW w:w="1468" w:type="dxa"/>
+            <w:tcW w:w="1467" w:type="dxa"/>
             <w:tcBorders>
               <w:top w:val="single" w:sz="6" w:space="0" w:color="000000"/>
               <w:bottom w:val="single" w:sz="6" w:space="0" w:color="000000"/>
@@ -12308,7 +12308,7 @@
         </w:tc>
         <w:tc>
           <w:tcPr>
-            <w:tcW w:w="1427" w:type="dxa"/>
+            <w:tcW w:w="1428" w:type="dxa"/>
             <w:tcBorders>
               <w:top w:val="single" w:sz="6" w:space="0" w:color="000000"/>
               <w:bottom w:val="single" w:sz="6" w:space="0" w:color="000000"/>
@@ -12330,7 +12330,7 @@
         </w:tc>
         <w:tc>
           <w:tcPr>
-            <w:tcW w:w="1468" w:type="dxa"/>
+            <w:tcW w:w="1467" w:type="dxa"/>
             <w:tcBorders>
               <w:top w:val="single" w:sz="6" w:space="0" w:color="000000"/>
               <w:bottom w:val="single" w:sz="6" w:space="0" w:color="000000"/>
@@ -12401,7 +12401,7 @@
         </w:tc>
         <w:tc>
           <w:tcPr>
-            <w:tcW w:w="1427" w:type="dxa"/>
+            <w:tcW w:w="1428" w:type="dxa"/>
             <w:tcBorders>
               <w:top w:val="single" w:sz="6" w:space="0" w:color="000000"/>
               <w:bottom w:val="single" w:sz="6" w:space="0" w:color="000000"/>
@@ -12423,7 +12423,7 @@
         </w:tc>
         <w:tc>
           <w:tcPr>
-            <w:tcW w:w="1468" w:type="dxa"/>
+            <w:tcW w:w="1467" w:type="dxa"/>
             <w:tcBorders>
               <w:top w:val="single" w:sz="6" w:space="0" w:color="000000"/>
               <w:bottom w:val="single" w:sz="6" w:space="0" w:color="000000"/>
@@ -12494,7 +12494,7 @@
         </w:tc>
         <w:tc>
           <w:tcPr>
-            <w:tcW w:w="1427" w:type="dxa"/>
+            <w:tcW w:w="1428" w:type="dxa"/>
             <w:tcBorders>
               <w:top w:val="single" w:sz="6" w:space="0" w:color="000000"/>
               <w:bottom w:val="single" w:sz="6" w:space="0" w:color="000000"/>
@@ -12516,7 +12516,7 @@
         </w:tc>
         <w:tc>
           <w:tcPr>
-            <w:tcW w:w="1468" w:type="dxa"/>
+            <w:tcW w:w="1467" w:type="dxa"/>
             <w:tcBorders>
               <w:top w:val="single" w:sz="6" w:space="0" w:color="000000"/>
               <w:bottom w:val="single" w:sz="6" w:space="0" w:color="000000"/>
@@ -12587,7 +12587,7 @@
         </w:tc>
         <w:tc>
           <w:tcPr>
-            <w:tcW w:w="1427" w:type="dxa"/>
+            <w:tcW w:w="1428" w:type="dxa"/>
             <w:tcBorders>
               <w:top w:val="single" w:sz="6" w:space="0" w:color="000000"/>
               <w:bottom w:val="single" w:sz="6" w:space="0" w:color="000000"/>
@@ -12609,7 +12609,7 @@
         </w:tc>
         <w:tc>
           <w:tcPr>
-            <w:tcW w:w="1468" w:type="dxa"/>
+            <w:tcW w:w="1467" w:type="dxa"/>
             <w:tcBorders>
               <w:top w:val="single" w:sz="6" w:space="0" w:color="000000"/>
               <w:bottom w:val="single" w:sz="6" w:space="0" w:color="000000"/>
@@ -12682,7 +12682,7 @@
         </w:tc>
         <w:tc>
           <w:tcPr>
-            <w:tcW w:w="1427" w:type="dxa"/>
+            <w:tcW w:w="1428" w:type="dxa"/>
             <w:tcBorders>
               <w:top w:val="single" w:sz="6" w:space="0" w:color="000000"/>
               <w:bottom w:val="single" w:sz="6" w:space="0" w:color="000000"/>
@@ -12704,7 +12704,7 @@
         </w:tc>
         <w:tc>
           <w:tcPr>
-            <w:tcW w:w="1468" w:type="dxa"/>
+            <w:tcW w:w="1467" w:type="dxa"/>
             <w:tcBorders>
               <w:top w:val="single" w:sz="6" w:space="0" w:color="000000"/>
               <w:bottom w:val="single" w:sz="6" w:space="0" w:color="000000"/>
@@ -12775,7 +12775,7 @@
         </w:tc>
         <w:tc>
           <w:tcPr>
-            <w:tcW w:w="1427" w:type="dxa"/>
+            <w:tcW w:w="1428" w:type="dxa"/>
             <w:tcBorders>
               <w:top w:val="single" w:sz="6" w:space="0" w:color="000000"/>
               <w:bottom w:val="single" w:sz="6" w:space="0" w:color="000000"/>
@@ -12797,7 +12797,7 @@
         </w:tc>
         <w:tc>
           <w:tcPr>
-            <w:tcW w:w="1468" w:type="dxa"/>
+            <w:tcW w:w="1467" w:type="dxa"/>
             <w:tcBorders>
               <w:top w:val="single" w:sz="6" w:space="0" w:color="000000"/>
               <w:bottom w:val="single" w:sz="6" w:space="0" w:color="000000"/>
@@ -12868,7 +12868,7 @@
         </w:tc>
         <w:tc>
           <w:tcPr>
-            <w:tcW w:w="1427" w:type="dxa"/>
+            <w:tcW w:w="1428" w:type="dxa"/>
             <w:tcBorders>
               <w:top w:val="single" w:sz="6" w:space="0" w:color="000000"/>
               <w:bottom w:val="single" w:sz="6" w:space="0" w:color="000000"/>
@@ -12890,7 +12890,7 @@
         </w:tc>
         <w:tc>
           <w:tcPr>
-            <w:tcW w:w="1468" w:type="dxa"/>
+            <w:tcW w:w="1467" w:type="dxa"/>
             <w:tcBorders>
               <w:top w:val="single" w:sz="6" w:space="0" w:color="000000"/>
               <w:bottom w:val="single" w:sz="6" w:space="0" w:color="000000"/>
@@ -12961,7 +12961,7 @@
         </w:tc>
         <w:tc>
           <w:tcPr>
-            <w:tcW w:w="1427" w:type="dxa"/>
+            <w:tcW w:w="1428" w:type="dxa"/>
             <w:tcBorders>
               <w:top w:val="single" w:sz="6" w:space="0" w:color="000000"/>
               <w:bottom w:val="single" w:sz="6" w:space="0" w:color="000000"/>
@@ -12983,7 +12983,7 @@
         </w:tc>
         <w:tc>
           <w:tcPr>
-            <w:tcW w:w="1468" w:type="dxa"/>
+            <w:tcW w:w="1467" w:type="dxa"/>
             <w:tcBorders>
               <w:top w:val="single" w:sz="6" w:space="0" w:color="000000"/>
               <w:bottom w:val="single" w:sz="6" w:space="0" w:color="000000"/>
@@ -13054,7 +13054,7 @@
         </w:tc>
         <w:tc>
           <w:tcPr>
-            <w:tcW w:w="1427" w:type="dxa"/>
+            <w:tcW w:w="1428" w:type="dxa"/>
             <w:tcBorders>
               <w:top w:val="single" w:sz="6" w:space="0" w:color="000000"/>
               <w:bottom w:val="single" w:sz="6" w:space="0" w:color="000000"/>
@@ -13076,7 +13076,7 @@
         </w:tc>
         <w:tc>
           <w:tcPr>
-            <w:tcW w:w="1468" w:type="dxa"/>
+            <w:tcW w:w="1467" w:type="dxa"/>
             <w:tcBorders>
               <w:top w:val="single" w:sz="6" w:space="0" w:color="000000"/>
               <w:bottom w:val="single" w:sz="6" w:space="0" w:color="000000"/>
@@ -19529,7 +19529,7 @@
           <w:sz w:val="20"/>
           <w:lang w:val="en-US" w:eastAsia="en-US" w:bidi="ar-SA"/>
         </w:rPr>
-        <w:t xml:space="preserve">Make a table that attempts to summarize this. I don’t really like the term “significance”, and I’ve avoided using it throughout the manuscript. </w:t>
+        <w:t xml:space="preserve">Made a table that attempts to summarize this, and re-wrote this section. I don’t really like the term “significance”, and I’ve avoided using it throughout the manuscript. </w:t>
       </w:r>
     </w:p>
   </w:comment>
@@ -21039,6 +21039,11 @@
     <w:qFormat/>
     <w:rPr/>
   </w:style>
+  <w:style w:type="character" w:styleId="ListLabel7">
+    <w:name w:val="ListLabel 7"/>
+    <w:qFormat/>
+    <w:rPr/>
+  </w:style>
   <w:style w:type="paragraph" w:styleId="Heading" w:customStyle="1">
     <w:name w:val="Heading"/>
     <w:basedOn w:val="Normal"/>

</xml_diff>